<commit_message>
Client Leger et Documentation
</commit_message>
<xml_diff>
--- a/lolfr_client_leger/Documentation lolfr/Incident lolfr.docx
+++ b/lolfr_client_leger/Documentation lolfr/Incident lolfr.docx
@@ -24,7 +24,15 @@
         <w:t> »</w:t>
       </w:r>
       <w:r>
-        <w:t xml:space="preserve"> directement dans la base de données, utiliser la fonction $hashedPassword et ainsi avoir le mot de passe protégé</w:t>
+        <w:t xml:space="preserve"> directement dans la base de données, utiliser la fonction $</w:t>
+      </w:r>
+      <w:proofErr w:type="spellStart"/>
+      <w:r>
+        <w:t>hashedPassword</w:t>
+      </w:r>
+      <w:proofErr w:type="spellEnd"/>
+      <w:r>
+        <w:t xml:space="preserve"> et ainsi avoir le mot de passe protégé</w:t>
       </w:r>
     </w:p>
     <w:p>
@@ -76,7 +84,13 @@
     </w:p>
     <w:p>
       <w:r>
-        <w:t>Voici le code réalisé qui a réussit à surmonter le problème.</w:t>
+        <w:t xml:space="preserve">Voici le code réalisé qui a </w:t>
+      </w:r>
+      <w:r>
+        <w:t>réussi</w:t>
+      </w:r>
+      <w:r>
+        <w:t xml:space="preserve"> à surmonter le problème.</w:t>
       </w:r>
     </w:p>
     <w:p>
@@ -109,8 +123,13 @@
       <w:r>
         <w:t xml:space="preserve">classement. </w:t>
       </w:r>
-      <w:r>
-        <w:t>php »</w:t>
+      <w:proofErr w:type="spellStart"/>
+      <w:r>
+        <w:t>php</w:t>
+      </w:r>
+      <w:proofErr w:type="spellEnd"/>
+      <w:r>
+        <w:t> »</w:t>
       </w:r>
       <w:r>
         <w:t xml:space="preserve"> </w:t>
@@ -124,11 +143,16 @@
       <w:r>
         <w:t>« </w:t>
       </w:r>
+      <w:proofErr w:type="spellStart"/>
       <w:r>
         <w:t>joueur.</w:t>
       </w:r>
       <w:r>
-        <w:t>php »</w:t>
+        <w:t>php</w:t>
+      </w:r>
+      <w:proofErr w:type="spellEnd"/>
+      <w:r>
+        <w:t> »</w:t>
       </w:r>
       <w:r>
         <w:t xml:space="preserve"> pour toutes les équipes des 4 ligues en question.</w:t>
@@ -269,9 +293,11 @@
       <w:r>
         <w:t> </w:t>
       </w:r>
+      <w:proofErr w:type="spellStart"/>
       <w:r>
         <w:t>include</w:t>
       </w:r>
+      <w:proofErr w:type="spellEnd"/>
       <w:r>
         <w:t> »</w:t>
       </w:r>
@@ -286,9 +312,11 @@
       <w:r>
         <w:t xml:space="preserve">« </w:t>
       </w:r>
+      <w:proofErr w:type="spellStart"/>
       <w:r>
         <w:t>include</w:t>
       </w:r>
+      <w:proofErr w:type="spellEnd"/>
       <w:r>
         <w:t> »</w:t>
       </w:r>
@@ -298,9 +326,11 @@
       <w:r>
         <w:t>« </w:t>
       </w:r>
+      <w:proofErr w:type="spellStart"/>
       <w:r>
         <w:t>login.php</w:t>
       </w:r>
+      <w:proofErr w:type="spellEnd"/>
       <w:r>
         <w:t xml:space="preserve"> » </w:t>
       </w:r>
@@ -310,9 +340,11 @@
       <w:r>
         <w:t>« </w:t>
       </w:r>
+      <w:proofErr w:type="spellStart"/>
       <w:r>
         <w:t>signup.php</w:t>
       </w:r>
+      <w:proofErr w:type="spellEnd"/>
       <w:r>
         <w:t> »</w:t>
       </w:r>
@@ -322,9 +354,11 @@
       <w:r>
         <w:t xml:space="preserve"> « </w:t>
       </w:r>
+      <w:proofErr w:type="spellStart"/>
       <w:r>
         <w:t>index.php</w:t>
       </w:r>
+      <w:proofErr w:type="spellEnd"/>
       <w:r>
         <w:t xml:space="preserve"> » </w:t>
       </w:r>
@@ -336,9 +370,11 @@
       <w:r>
         <w:t>« </w:t>
       </w:r>
+      <w:proofErr w:type="spellStart"/>
       <w:r>
         <w:t>dbconnect.php</w:t>
       </w:r>
+      <w:proofErr w:type="spellEnd"/>
       <w:r>
         <w:t> »</w:t>
       </w:r>
@@ -354,9 +390,11 @@
       <w:r>
         <w:t>« </w:t>
       </w:r>
+      <w:proofErr w:type="spellStart"/>
       <w:r>
         <w:t>cookie.php</w:t>
       </w:r>
+      <w:proofErr w:type="spellEnd"/>
       <w:r>
         <w:t> »</w:t>
       </w:r>
@@ -366,9 +404,11 @@
       <w:r>
         <w:t>« </w:t>
       </w:r>
+      <w:proofErr w:type="spellStart"/>
       <w:r>
         <w:t>include</w:t>
       </w:r>
+      <w:proofErr w:type="spellEnd"/>
       <w:r>
         <w:t> »</w:t>
       </w:r>
@@ -473,7 +513,15 @@
     </w:p>
     <w:p>
       <w:r>
-        <w:t>En ce qui concerne la base de données, je n’ai pas réussi à trouver quelque chose de déjà réalisé qui me conviendrait, je me suis donc lancer l’idée de la faire à la main mais cela m’a prit énormément de temps et je n’ai pas réussi à tout faire malheureusement.</w:t>
+        <w:t xml:space="preserve">En ce qui concerne la base de données, je n’ai pas réussi à trouver quelque chose de déjà réalisé qui me conviendrait, je me suis donc lancer l’idée de la faire à la main mais cela m’a </w:t>
+      </w:r>
+      <w:proofErr w:type="spellStart"/>
+      <w:r>
+        <w:t>prit</w:t>
+      </w:r>
+      <w:proofErr w:type="spellEnd"/>
+      <w:r>
+        <w:t xml:space="preserve"> énormément de temps et je n’ai pas réussi à tout faire malheureusement.</w:t>
       </w:r>
     </w:p>
     <w:p/>

</xml_diff>